<commit_message>
Update UAS_GamePro_4501_A11.2018.11123_Mochamad Fatany Rasis.docx
</commit_message>
<xml_diff>
--- a/UAS/UAS_GamePro_4501_A11.2018.11123_Mochamad Fatany Rasis.docx
+++ b/UAS/UAS_GamePro_4501_A11.2018.11123_Mochamad Fatany Rasis.docx
@@ -389,33 +389,665 @@
     </w:p>
     <w:p>
       <w:pPr>
-        <w:rPr>
-          <w:rFonts w:ascii="Times New Roman" w:hAnsi="Times New Roman" w:cs="Times New Roman"/>
-          <w:sz w:val="28"/>
-          <w:szCs w:val="28"/>
-          <w:lang w:val="id-ID"/>
-        </w:rPr>
-      </w:pPr>
-    </w:p>
-    <w:p>
-      <w:pPr>
-        <w:rPr>
-          <w:rFonts w:ascii="Times New Roman" w:hAnsi="Times New Roman" w:cs="Times New Roman"/>
-          <w:sz w:val="28"/>
-          <w:szCs w:val="28"/>
-          <w:lang w:val="id-ID"/>
-        </w:rPr>
-      </w:pPr>
-    </w:p>
-    <w:p>
-      <w:pPr>
-        <w:rPr>
-          <w:rFonts w:ascii="Times New Roman" w:hAnsi="Times New Roman" w:cs="Times New Roman"/>
-          <w:sz w:val="28"/>
-          <w:szCs w:val="28"/>
-          <w:lang w:val="id-ID"/>
-        </w:rPr>
-      </w:pPr>
+        <w:pStyle w:val="TOC1"/>
+        <w:tabs>
+          <w:tab w:val="left" w:pos="440"/>
+          <w:tab w:val="right" w:leader="dot" w:pos="9350"/>
+        </w:tabs>
+        <w:rPr>
+          <w:rFonts w:eastAsiaTheme="minorEastAsia"/>
+          <w:noProof/>
+        </w:rPr>
+      </w:pPr>
+      <w:r>
+        <w:rPr>
+          <w:rFonts w:ascii="Times New Roman" w:hAnsi="Times New Roman" w:cs="Times New Roman"/>
+          <w:sz w:val="28"/>
+          <w:szCs w:val="28"/>
+          <w:lang w:val="id-ID"/>
+        </w:rPr>
+        <w:fldChar w:fldCharType="begin"/>
+      </w:r>
+      <w:r>
+        <w:rPr>
+          <w:rFonts w:ascii="Times New Roman" w:hAnsi="Times New Roman" w:cs="Times New Roman"/>
+          <w:sz w:val="28"/>
+          <w:szCs w:val="28"/>
+          <w:lang w:val="id-ID"/>
+        </w:rPr>
+        <w:instrText xml:space="preserve"> TOC \o "1-3" \h \z \u </w:instrText>
+      </w:r>
+      <w:r>
+        <w:rPr>
+          <w:rFonts w:ascii="Times New Roman" w:hAnsi="Times New Roman" w:cs="Times New Roman"/>
+          <w:sz w:val="28"/>
+          <w:szCs w:val="28"/>
+          <w:lang w:val="id-ID"/>
+        </w:rPr>
+        <w:fldChar w:fldCharType="separate"/>
+      </w:r>
+      <w:hyperlink w:anchor="_Toc92700282" w:history="1">
+        <w:r>
+          <w:rPr>
+            <w:rStyle w:val="Hyperlink"/>
+            <w:noProof/>
+          </w:rPr>
+          <w:t>I.</w:t>
+        </w:r>
+        <w:r>
+          <w:rPr>
+            <w:rFonts w:eastAsiaTheme="minorEastAsia"/>
+            <w:noProof/>
+          </w:rPr>
+          <w:tab/>
+        </w:r>
+        <w:r>
+          <w:rPr>
+            <w:rStyle w:val="Hyperlink"/>
+            <w:noProof/>
+          </w:rPr>
+          <w:t>Diskripsi Skate Point</w:t>
+        </w:r>
+        <w:r>
+          <w:rPr>
+            <w:noProof/>
+            <w:webHidden/>
+          </w:rPr>
+          <w:tab/>
+        </w:r>
+        <w:r>
+          <w:rPr>
+            <w:noProof/>
+            <w:webHidden/>
+          </w:rPr>
+          <w:fldChar w:fldCharType="begin"/>
+        </w:r>
+        <w:r>
+          <w:rPr>
+            <w:noProof/>
+            <w:webHidden/>
+          </w:rPr>
+          <w:instrText xml:space="preserve"> PAGEREF _Toc92700282 \h </w:instrText>
+        </w:r>
+        <w:r>
+          <w:rPr>
+            <w:noProof/>
+            <w:webHidden/>
+          </w:rPr>
+        </w:r>
+        <w:r>
+          <w:rPr>
+            <w:noProof/>
+            <w:webHidden/>
+          </w:rPr>
+          <w:fldChar w:fldCharType="separate"/>
+        </w:r>
+        <w:r>
+          <w:rPr>
+            <w:noProof/>
+            <w:webHidden/>
+          </w:rPr>
+          <w:t>3</w:t>
+        </w:r>
+        <w:r>
+          <w:rPr>
+            <w:noProof/>
+            <w:webHidden/>
+          </w:rPr>
+          <w:fldChar w:fldCharType="end"/>
+        </w:r>
+      </w:hyperlink>
+    </w:p>
+    <w:p>
+      <w:pPr>
+        <w:pStyle w:val="TOC1"/>
+        <w:tabs>
+          <w:tab w:val="left" w:pos="440"/>
+          <w:tab w:val="right" w:leader="dot" w:pos="9350"/>
+        </w:tabs>
+        <w:rPr>
+          <w:rFonts w:eastAsiaTheme="minorEastAsia"/>
+          <w:noProof/>
+        </w:rPr>
+      </w:pPr>
+      <w:hyperlink w:anchor="_Toc92700283" w:history="1">
+        <w:r>
+          <w:rPr>
+            <w:rStyle w:val="Hyperlink"/>
+            <w:noProof/>
+          </w:rPr>
+          <w:t>II.</w:t>
+        </w:r>
+        <w:r>
+          <w:rPr>
+            <w:rFonts w:eastAsiaTheme="minorEastAsia"/>
+            <w:noProof/>
+          </w:rPr>
+          <w:tab/>
+        </w:r>
+        <w:r>
+          <w:rPr>
+            <w:rStyle w:val="Hyperlink"/>
+            <w:noProof/>
+          </w:rPr>
+          <w:t>Screenshot Game Skate Point</w:t>
+        </w:r>
+        <w:r>
+          <w:rPr>
+            <w:noProof/>
+            <w:webHidden/>
+          </w:rPr>
+          <w:tab/>
+        </w:r>
+        <w:r>
+          <w:rPr>
+            <w:noProof/>
+            <w:webHidden/>
+          </w:rPr>
+          <w:fldChar w:fldCharType="begin"/>
+        </w:r>
+        <w:r>
+          <w:rPr>
+            <w:noProof/>
+            <w:webHidden/>
+          </w:rPr>
+          <w:instrText xml:space="preserve"> PAGEREF _Toc92700283 \h </w:instrText>
+        </w:r>
+        <w:r>
+          <w:rPr>
+            <w:noProof/>
+            <w:webHidden/>
+          </w:rPr>
+        </w:r>
+        <w:r>
+          <w:rPr>
+            <w:noProof/>
+            <w:webHidden/>
+          </w:rPr>
+          <w:fldChar w:fldCharType="separate"/>
+        </w:r>
+        <w:r>
+          <w:rPr>
+            <w:noProof/>
+            <w:webHidden/>
+          </w:rPr>
+          <w:t>4</w:t>
+        </w:r>
+        <w:r>
+          <w:rPr>
+            <w:noProof/>
+            <w:webHidden/>
+          </w:rPr>
+          <w:fldChar w:fldCharType="end"/>
+        </w:r>
+      </w:hyperlink>
+    </w:p>
+    <w:p>
+      <w:pPr>
+        <w:pStyle w:val="TOC1"/>
+        <w:tabs>
+          <w:tab w:val="left" w:pos="660"/>
+          <w:tab w:val="right" w:leader="dot" w:pos="9350"/>
+        </w:tabs>
+        <w:rPr>
+          <w:rFonts w:eastAsiaTheme="minorEastAsia"/>
+          <w:noProof/>
+        </w:rPr>
+      </w:pPr>
+      <w:hyperlink w:anchor="_Toc92700284" w:history="1">
+        <w:r>
+          <w:rPr>
+            <w:rStyle w:val="Hyperlink"/>
+            <w:noProof/>
+          </w:rPr>
+          <w:t>III.</w:t>
+        </w:r>
+        <w:r>
+          <w:rPr>
+            <w:rFonts w:eastAsiaTheme="minorEastAsia"/>
+            <w:noProof/>
+          </w:rPr>
+          <w:tab/>
+        </w:r>
+        <w:r>
+          <w:rPr>
+            <w:rStyle w:val="Hyperlink"/>
+            <w:noProof/>
+          </w:rPr>
+          <w:t>Detail Pengembangan Aplikasi</w:t>
+        </w:r>
+        <w:r>
+          <w:rPr>
+            <w:noProof/>
+            <w:webHidden/>
+          </w:rPr>
+          <w:tab/>
+        </w:r>
+        <w:r>
+          <w:rPr>
+            <w:noProof/>
+            <w:webHidden/>
+          </w:rPr>
+          <w:fldChar w:fldCharType="begin"/>
+        </w:r>
+        <w:r>
+          <w:rPr>
+            <w:noProof/>
+            <w:webHidden/>
+          </w:rPr>
+          <w:instrText xml:space="preserve"> PAGEREF _Toc92700284 \h </w:instrText>
+        </w:r>
+        <w:r>
+          <w:rPr>
+            <w:noProof/>
+            <w:webHidden/>
+          </w:rPr>
+        </w:r>
+        <w:r>
+          <w:rPr>
+            <w:noProof/>
+            <w:webHidden/>
+          </w:rPr>
+          <w:fldChar w:fldCharType="separate"/>
+        </w:r>
+        <w:r>
+          <w:rPr>
+            <w:noProof/>
+            <w:webHidden/>
+          </w:rPr>
+          <w:t>5</w:t>
+        </w:r>
+        <w:r>
+          <w:rPr>
+            <w:noProof/>
+            <w:webHidden/>
+          </w:rPr>
+          <w:fldChar w:fldCharType="end"/>
+        </w:r>
+      </w:hyperlink>
+    </w:p>
+    <w:p>
+      <w:pPr>
+        <w:pStyle w:val="TOC2"/>
+        <w:tabs>
+          <w:tab w:val="left" w:pos="660"/>
+          <w:tab w:val="right" w:leader="dot" w:pos="9350"/>
+        </w:tabs>
+        <w:rPr>
+          <w:rFonts w:eastAsiaTheme="minorEastAsia"/>
+          <w:noProof/>
+        </w:rPr>
+      </w:pPr>
+      <w:hyperlink w:anchor="_Toc92700285" w:history="1">
+        <w:r>
+          <w:rPr>
+            <w:rStyle w:val="Hyperlink"/>
+            <w:noProof/>
+            <w:lang w:val="id-ID"/>
+          </w:rPr>
+          <w:t>i.</w:t>
+        </w:r>
+        <w:r>
+          <w:rPr>
+            <w:rFonts w:eastAsiaTheme="minorEastAsia"/>
+            <w:noProof/>
+          </w:rPr>
+          <w:tab/>
+        </w:r>
+        <w:r>
+          <w:rPr>
+            <w:rStyle w:val="Hyperlink"/>
+            <w:noProof/>
+            <w:lang w:val="id-ID"/>
+          </w:rPr>
+          <w:t>Flow Chart</w:t>
+        </w:r>
+        <w:r>
+          <w:rPr>
+            <w:noProof/>
+            <w:webHidden/>
+          </w:rPr>
+          <w:tab/>
+        </w:r>
+        <w:r>
+          <w:rPr>
+            <w:noProof/>
+            <w:webHidden/>
+          </w:rPr>
+          <w:fldChar w:fldCharType="begin"/>
+        </w:r>
+        <w:r>
+          <w:rPr>
+            <w:noProof/>
+            <w:webHidden/>
+          </w:rPr>
+          <w:instrText xml:space="preserve"> PAGEREF _Toc92700285 \h </w:instrText>
+        </w:r>
+        <w:r>
+          <w:rPr>
+            <w:noProof/>
+            <w:webHidden/>
+          </w:rPr>
+        </w:r>
+        <w:r>
+          <w:rPr>
+            <w:noProof/>
+            <w:webHidden/>
+          </w:rPr>
+          <w:fldChar w:fldCharType="separate"/>
+        </w:r>
+        <w:r>
+          <w:rPr>
+            <w:noProof/>
+            <w:webHidden/>
+          </w:rPr>
+          <w:t>5</w:t>
+        </w:r>
+        <w:r>
+          <w:rPr>
+            <w:noProof/>
+            <w:webHidden/>
+          </w:rPr>
+          <w:fldChar w:fldCharType="end"/>
+        </w:r>
+      </w:hyperlink>
+    </w:p>
+    <w:p>
+      <w:pPr>
+        <w:pStyle w:val="TOC2"/>
+        <w:tabs>
+          <w:tab w:val="left" w:pos="660"/>
+          <w:tab w:val="right" w:leader="dot" w:pos="9350"/>
+        </w:tabs>
+        <w:rPr>
+          <w:rFonts w:eastAsiaTheme="minorEastAsia"/>
+          <w:noProof/>
+        </w:rPr>
+      </w:pPr>
+      <w:hyperlink w:anchor="_Toc92700286" w:history="1">
+        <w:r>
+          <w:rPr>
+            <w:rStyle w:val="Hyperlink"/>
+            <w:noProof/>
+            <w:lang w:val="id-ID"/>
+          </w:rPr>
+          <w:t>ii.</w:t>
+        </w:r>
+        <w:r>
+          <w:rPr>
+            <w:rFonts w:eastAsiaTheme="minorEastAsia"/>
+            <w:noProof/>
+          </w:rPr>
+          <w:tab/>
+        </w:r>
+        <w:r>
+          <w:rPr>
+            <w:rStyle w:val="Hyperlink"/>
+            <w:noProof/>
+            <w:lang w:val="id-ID"/>
+          </w:rPr>
+          <w:t>Class Diagram</w:t>
+        </w:r>
+        <w:r>
+          <w:rPr>
+            <w:noProof/>
+            <w:webHidden/>
+          </w:rPr>
+          <w:tab/>
+        </w:r>
+        <w:r>
+          <w:rPr>
+            <w:noProof/>
+            <w:webHidden/>
+          </w:rPr>
+          <w:fldChar w:fldCharType="begin"/>
+        </w:r>
+        <w:r>
+          <w:rPr>
+            <w:noProof/>
+            <w:webHidden/>
+          </w:rPr>
+          <w:instrText xml:space="preserve"> PAGEREF _Toc92700286 \h </w:instrText>
+        </w:r>
+        <w:r>
+          <w:rPr>
+            <w:noProof/>
+            <w:webHidden/>
+          </w:rPr>
+        </w:r>
+        <w:r>
+          <w:rPr>
+            <w:noProof/>
+            <w:webHidden/>
+          </w:rPr>
+          <w:fldChar w:fldCharType="separate"/>
+        </w:r>
+        <w:r>
+          <w:rPr>
+            <w:noProof/>
+            <w:webHidden/>
+          </w:rPr>
+          <w:t>6</w:t>
+        </w:r>
+        <w:r>
+          <w:rPr>
+            <w:noProof/>
+            <w:webHidden/>
+          </w:rPr>
+          <w:fldChar w:fldCharType="end"/>
+        </w:r>
+      </w:hyperlink>
+    </w:p>
+    <w:p>
+      <w:pPr>
+        <w:pStyle w:val="TOC2"/>
+        <w:tabs>
+          <w:tab w:val="left" w:pos="660"/>
+          <w:tab w:val="right" w:leader="dot" w:pos="9350"/>
+        </w:tabs>
+        <w:rPr>
+          <w:rFonts w:eastAsiaTheme="minorEastAsia"/>
+          <w:noProof/>
+        </w:rPr>
+      </w:pPr>
+      <w:hyperlink w:anchor="_Toc92700287" w:history="1">
+        <w:r>
+          <w:rPr>
+            <w:rStyle w:val="Hyperlink"/>
+            <w:noProof/>
+            <w:lang w:val="id-ID"/>
+          </w:rPr>
+          <w:t>iii.</w:t>
+        </w:r>
+        <w:r>
+          <w:rPr>
+            <w:rFonts w:eastAsiaTheme="minorEastAsia"/>
+            <w:noProof/>
+          </w:rPr>
+          <w:tab/>
+        </w:r>
+        <w:r>
+          <w:rPr>
+            <w:rStyle w:val="Hyperlink"/>
+            <w:noProof/>
+            <w:lang w:val="id-ID"/>
+          </w:rPr>
+          <w:t>Screenshot SkatePoint</w:t>
+        </w:r>
+        <w:r>
+          <w:rPr>
+            <w:noProof/>
+            <w:webHidden/>
+          </w:rPr>
+          <w:tab/>
+        </w:r>
+        <w:r>
+          <w:rPr>
+            <w:noProof/>
+            <w:webHidden/>
+          </w:rPr>
+          <w:fldChar w:fldCharType="begin"/>
+        </w:r>
+        <w:r>
+          <w:rPr>
+            <w:noProof/>
+            <w:webHidden/>
+          </w:rPr>
+          <w:instrText xml:space="preserve"> PAGEREF _Toc92700287 \h </w:instrText>
+        </w:r>
+        <w:r>
+          <w:rPr>
+            <w:noProof/>
+            <w:webHidden/>
+          </w:rPr>
+        </w:r>
+        <w:r>
+          <w:rPr>
+            <w:noProof/>
+            <w:webHidden/>
+          </w:rPr>
+          <w:fldChar w:fldCharType="separate"/>
+        </w:r>
+        <w:r>
+          <w:rPr>
+            <w:noProof/>
+            <w:webHidden/>
+          </w:rPr>
+          <w:t>6</w:t>
+        </w:r>
+        <w:r>
+          <w:rPr>
+            <w:noProof/>
+            <w:webHidden/>
+          </w:rPr>
+          <w:fldChar w:fldCharType="end"/>
+        </w:r>
+      </w:hyperlink>
+    </w:p>
+    <w:p>
+      <w:pPr>
+        <w:pStyle w:val="TOC1"/>
+        <w:tabs>
+          <w:tab w:val="left" w:pos="660"/>
+          <w:tab w:val="right" w:leader="dot" w:pos="9350"/>
+        </w:tabs>
+        <w:rPr>
+          <w:rFonts w:eastAsiaTheme="minorEastAsia"/>
+          <w:noProof/>
+        </w:rPr>
+      </w:pPr>
+      <w:hyperlink w:anchor="_Toc92700288" w:history="1">
+        <w:r>
+          <w:rPr>
+            <w:rStyle w:val="Hyperlink"/>
+            <w:noProof/>
+          </w:rPr>
+          <w:t>IV.</w:t>
+        </w:r>
+        <w:r>
+          <w:rPr>
+            <w:rFonts w:eastAsiaTheme="minorEastAsia"/>
+            <w:noProof/>
+          </w:rPr>
+          <w:tab/>
+        </w:r>
+        <w:r>
+          <w:rPr>
+            <w:rStyle w:val="Hyperlink"/>
+            <w:noProof/>
+          </w:rPr>
+          <w:t>Referensi</w:t>
+        </w:r>
+        <w:r>
+          <w:rPr>
+            <w:noProof/>
+            <w:webHidden/>
+          </w:rPr>
+          <w:tab/>
+        </w:r>
+        <w:r>
+          <w:rPr>
+            <w:noProof/>
+            <w:webHidden/>
+          </w:rPr>
+          <w:fldChar w:fldCharType="begin"/>
+        </w:r>
+        <w:r>
+          <w:rPr>
+            <w:noProof/>
+            <w:webHidden/>
+          </w:rPr>
+          <w:instrText xml:space="preserve"> PAGEREF _Toc92700288 \h </w:instrText>
+        </w:r>
+        <w:r>
+          <w:rPr>
+            <w:noProof/>
+            <w:webHidden/>
+          </w:rPr>
+        </w:r>
+        <w:r>
+          <w:rPr>
+            <w:noProof/>
+            <w:webHidden/>
+          </w:rPr>
+          <w:fldChar w:fldCharType="separate"/>
+        </w:r>
+        <w:r>
+          <w:rPr>
+            <w:noProof/>
+            <w:webHidden/>
+          </w:rPr>
+          <w:t>9</w:t>
+        </w:r>
+        <w:r>
+          <w:rPr>
+            <w:noProof/>
+            <w:webHidden/>
+          </w:rPr>
+          <w:fldChar w:fldCharType="end"/>
+        </w:r>
+      </w:hyperlink>
+    </w:p>
+    <w:p>
+      <w:pPr>
+        <w:rPr>
+          <w:rFonts w:ascii="Times New Roman" w:hAnsi="Times New Roman" w:cs="Times New Roman"/>
+          <w:sz w:val="28"/>
+          <w:szCs w:val="28"/>
+          <w:lang w:val="id-ID"/>
+        </w:rPr>
+      </w:pPr>
+      <w:r>
+        <w:rPr>
+          <w:rFonts w:ascii="Times New Roman" w:hAnsi="Times New Roman" w:cs="Times New Roman"/>
+          <w:sz w:val="28"/>
+          <w:szCs w:val="28"/>
+          <w:lang w:val="id-ID"/>
+        </w:rPr>
+        <w:fldChar w:fldCharType="end"/>
+      </w:r>
+    </w:p>
+    <w:p>
+      <w:pPr>
+        <w:rPr>
+          <w:rFonts w:ascii="Times New Roman" w:hAnsi="Times New Roman" w:cs="Times New Roman"/>
+          <w:sz w:val="28"/>
+          <w:szCs w:val="28"/>
+          <w:lang w:val="id-ID"/>
+        </w:rPr>
+      </w:pPr>
+    </w:p>
+    <w:p>
+      <w:pPr>
+        <w:rPr>
+          <w:rFonts w:ascii="Times New Roman" w:hAnsi="Times New Roman" w:cs="Times New Roman"/>
+          <w:sz w:val="28"/>
+          <w:szCs w:val="28"/>
+          <w:lang w:val="id-ID"/>
+        </w:rPr>
+      </w:pPr>
+      <w:bookmarkStart w:id="0" w:name="_GoBack"/>
+      <w:bookmarkEnd w:id="0"/>
     </w:p>
     <w:p>
       <w:pPr>
@@ -630,14 +1262,17 @@
     <w:p>
       <w:pPr>
         <w:pStyle w:val="Heading1"/>
-      </w:pPr>
-      <w:r>
-        <w:lastRenderedPageBreak/>
+        <w:spacing w:line="360" w:lineRule="auto"/>
+      </w:pPr>
+      <w:bookmarkStart w:id="1" w:name="_Toc92700282"/>
+      <w:r>
         <w:t>Diskripsi Skate Point</w:t>
       </w:r>
-    </w:p>
-    <w:p>
-      <w:pPr>
+      <w:bookmarkEnd w:id="1"/>
+    </w:p>
+    <w:p>
+      <w:pPr>
+        <w:spacing w:line="360" w:lineRule="auto"/>
         <w:ind w:left="1080" w:firstLine="360"/>
         <w:jc w:val="both"/>
         <w:rPr>
@@ -670,12 +1305,14 @@
       <w:pPr>
         <w:pStyle w:val="Heading1"/>
       </w:pPr>
+      <w:bookmarkStart w:id="2" w:name="_Toc92700283"/>
       <w:r>
         <w:t>Screenshot Game Skate Point</w:t>
       </w:r>
       <w:r>
         <w:rPr>
           <w:noProof/>
+          <w:lang w:val="en-US"/>
         </w:rPr>
         <w:drawing>
           <wp:anchor distT="0" distB="0" distL="114300" distR="114300" simplePos="0" relativeHeight="251659264" behindDoc="0" locked="0" layoutInCell="1" allowOverlap="1" wp14:anchorId="7CF4B312" wp14:editId="5286BC70">
@@ -727,6 +1364,7 @@
           </wp:anchor>
         </w:drawing>
       </w:r>
+      <w:bookmarkEnd w:id="2"/>
     </w:p>
     <w:p>
       <w:pPr>
@@ -788,32 +1426,14 @@
     </w:p>
     <w:p>
       <w:pPr>
-        <w:tabs>
-          <w:tab w:val="left" w:pos="2110"/>
-        </w:tabs>
-        <w:rPr>
-          <w:lang w:val="id-ID"/>
-        </w:rPr>
-      </w:pPr>
-    </w:p>
-    <w:p>
-      <w:pPr>
-        <w:tabs>
-          <w:tab w:val="left" w:pos="2110"/>
-        </w:tabs>
-        <w:rPr>
-          <w:lang w:val="id-ID"/>
-        </w:rPr>
-      </w:pPr>
-    </w:p>
-    <w:p>
-      <w:pPr>
         <w:pStyle w:val="Heading1"/>
       </w:pPr>
+      <w:bookmarkStart w:id="3" w:name="_Toc92700284"/>
       <w:r>
         <w:lastRenderedPageBreak/>
         <w:t>Detail Pengembangan Aplikasi</w:t>
       </w:r>
+      <w:bookmarkEnd w:id="3"/>
     </w:p>
     <w:p>
       <w:pPr>
@@ -822,6 +1442,7 @@
           <w:lang w:val="id-ID"/>
         </w:rPr>
       </w:pPr>
+      <w:bookmarkStart w:id="4" w:name="_Toc92700285"/>
       <w:r>
         <w:rPr>
           <w:lang w:val="id-ID"/>
@@ -907,6 +1528,7 @@
           </wp:anchor>
         </w:drawing>
       </w:r>
+      <w:bookmarkEnd w:id="4"/>
     </w:p>
     <w:p>
       <w:pPr>
@@ -915,6 +1537,7 @@
           <w:lang w:val="id-ID"/>
         </w:rPr>
       </w:pPr>
+      <w:bookmarkStart w:id="5" w:name="_Toc92700286"/>
       <w:r>
         <w:rPr>
           <w:lang w:val="id-ID"/>
@@ -971,6 +1594,7 @@
           </wp:inline>
         </w:drawing>
       </w:r>
+      <w:bookmarkEnd w:id="5"/>
     </w:p>
     <w:p>
       <w:pPr>
@@ -1003,12 +1627,14 @@
           <w:lang w:val="id-ID"/>
         </w:rPr>
       </w:pPr>
+      <w:bookmarkStart w:id="6" w:name="_Toc92700287"/>
       <w:r>
         <w:rPr>
           <w:lang w:val="id-ID"/>
         </w:rPr>
         <w:t>Screenshot SkatePoint</w:t>
       </w:r>
+      <w:bookmarkEnd w:id="6"/>
     </w:p>
     <w:p>
       <w:pPr>
@@ -1564,8 +2190,13 @@
       <w:pPr>
         <w:pStyle w:val="Heading1"/>
       </w:pPr>
-      <w:r>
-        <w:t xml:space="preserve">Referensi </w:t>
+      <w:bookmarkStart w:id="7" w:name="_Toc92700288"/>
+      <w:r>
+        <w:t>Referensi</w:t>
+      </w:r>
+      <w:bookmarkEnd w:id="7"/>
+      <w:r>
+        <w:t xml:space="preserve"> </w:t>
       </w:r>
     </w:p>
     <w:p>
@@ -1757,8 +2388,6 @@
           <w:lang w:val="id-ID"/>
         </w:rPr>
       </w:pPr>
-      <w:bookmarkStart w:id="0" w:name="_GoBack"/>
-      <w:bookmarkEnd w:id="0"/>
     </w:p>
     <w:p>
       <w:pPr>
@@ -1879,7 +2508,7 @@
           <w:rPr>
             <w:noProof/>
           </w:rPr>
-          <w:t>8</w:t>
+          <w:t>9</w:t>
         </w:r>
         <w:r>
           <w:rPr>
@@ -3236,6 +3865,31 @@
       <w:szCs w:val="26"/>
     </w:rPr>
   </w:style>
+  <w:style w:type="paragraph" w:styleId="TOC1">
+    <w:name w:val="toc 1"/>
+    <w:basedOn w:val="Normal"/>
+    <w:next w:val="Normal"/>
+    <w:autoRedefine/>
+    <w:uiPriority w:val="39"/>
+    <w:unhideWhenUsed/>
+    <w:rsid w:val="00D020A1"/>
+    <w:pPr>
+      <w:spacing w:after="100"/>
+    </w:pPr>
+  </w:style>
+  <w:style w:type="paragraph" w:styleId="TOC2">
+    <w:name w:val="toc 2"/>
+    <w:basedOn w:val="Normal"/>
+    <w:next w:val="Normal"/>
+    <w:autoRedefine/>
+    <w:uiPriority w:val="39"/>
+    <w:unhideWhenUsed/>
+    <w:rsid w:val="00D020A1"/>
+    <w:pPr>
+      <w:spacing w:after="100"/>
+      <w:ind w:left="220"/>
+    </w:pPr>
+  </w:style>
 </w:styles>
 </file>
 
@@ -3505,7 +4159,7 @@
 </file>
 
 <file path=customXml/itemProps1.xml><?xml version="1.0" encoding="utf-8"?>
-<ds:datastoreItem xmlns:ds="http://schemas.openxmlformats.org/officeDocument/2006/customXml" ds:itemID="{A29268F3-0E95-420D-B3EA-9421127FA599}">
+<ds:datastoreItem xmlns:ds="http://schemas.openxmlformats.org/officeDocument/2006/customXml" ds:itemID="{8CCFB3EC-397F-47BE-A0CF-E215B17EDC40}">
   <ds:schemaRefs>
     <ds:schemaRef ds:uri="http://schemas.openxmlformats.org/officeDocument/2006/bibliography"/>
   </ds:schemaRefs>

</xml_diff>